<commit_message>
sibsutis: dpl: EJ - done
</commit_message>
<xml_diff>
--- a/sibsutis/2015/dpl/EJ.docx
+++ b/sibsutis/2015/dpl/EJ.docx
@@ -97,26 +97,6 @@
       </w:r>
     </w:p>
     <w:p>
-      <w:pPr>
-        <w:rPr>
-          <w:b/>
-        </w:rPr>
-      </w:pPr>
-    </w:p>
-    <w:p>
-      <w:pPr>
-        <w:pStyle w:val="2"/>
-      </w:pPr>
-      <w:bookmarkStart w:id="2" w:name="_Toc417422594"/>
-      <w:r>
-        <w:t>Вид и порядок расчета</w:t>
-      </w:r>
-      <w:bookmarkEnd w:id="2"/>
-      <w:r>
-        <w:t xml:space="preserve"> </w:t>
-      </w:r>
-    </w:p>
-    <w:p>
       <w:r>
         <w:rPr>
           <w:szCs w:val="28"/>
@@ -177,11 +157,23 @@
       <w:pPr>
         <w:pStyle w:val="2"/>
       </w:pPr>
-      <w:bookmarkStart w:id="3" w:name="_Toc417422595"/>
-      <w:r>
-        <w:t>Объем и места внедрения</w:t>
-      </w:r>
-      <w:bookmarkEnd w:id="3"/>
+      <w:bookmarkStart w:id="2" w:name="_Toc417422596"/>
+      <w:r>
+        <w:t>Источники</w:t>
+      </w:r>
+      <w:r>
+        <w:t xml:space="preserve"> </w:t>
+      </w:r>
+      <w:r>
+        <w:t>экономии</w:t>
+      </w:r>
+      <w:r>
+        <w:t xml:space="preserve">, дохода, </w:t>
+      </w:r>
+      <w:r>
+        <w:t>финансирования</w:t>
+      </w:r>
+      <w:bookmarkEnd w:id="2"/>
     </w:p>
     <w:p>
       <w:pPr>
@@ -193,234 +185,131 @@
         <w:rPr>
           <w:szCs w:val="28"/>
         </w:rPr>
-        <w:t xml:space="preserve">По состоянию </w:t>
+        <w:t xml:space="preserve">Для фирмы-разработчика </w:t>
       </w:r>
       <w:r>
         <w:rPr>
           <w:szCs w:val="28"/>
-        </w:rPr>
-        <w:t>на 30.03.2015 г:</w:t>
+          <w:lang w:val="en-US"/>
+        </w:rPr>
+        <w:t>IVR</w:t>
+      </w:r>
+      <w:r>
+        <w:rPr>
+          <w:szCs w:val="28"/>
+        </w:rPr>
+        <w:t xml:space="preserve"> модуля</w:t>
+      </w:r>
+      <w:r>
+        <w:rPr>
+          <w:szCs w:val="28"/>
+        </w:rPr>
+        <w:t xml:space="preserve"> источником дохода является продажа </w:t>
+      </w:r>
+      <w:r>
+        <w:rPr>
+          <w:szCs w:val="28"/>
+        </w:rPr>
+        <w:t>лицензии</w:t>
+      </w:r>
+      <w:r>
+        <w:rPr>
+          <w:szCs w:val="28"/>
+        </w:rPr>
+        <w:t xml:space="preserve"> </w:t>
+      </w:r>
+      <w:r>
+        <w:rPr>
+          <w:szCs w:val="28"/>
+        </w:rPr>
+        <w:t>на данный функционал</w:t>
+      </w:r>
+      <w:r>
+        <w:rPr>
+          <w:szCs w:val="28"/>
+        </w:rPr>
+        <w:t xml:space="preserve"> заказчикам. Затраты фирмы включают в себя затраты на разработку и тиражирование системы</w:t>
+      </w:r>
+      <w:r>
+        <w:rPr>
+          <w:szCs w:val="28"/>
+        </w:rPr>
+        <w:t xml:space="preserve"> (продажа лицензий)</w:t>
+      </w:r>
+      <w:r>
+        <w:rPr>
+          <w:szCs w:val="28"/>
+        </w:rPr>
+        <w:t>. Источником финансирования являются собственные средства фирмы-разработчика.</w:t>
       </w:r>
     </w:p>
     <w:p>
       <w:pPr>
-        <w:pStyle w:val="a6"/>
-        <w:numPr>
-          <w:ilvl w:val="0"/>
-          <w:numId w:val="42"/>
-        </w:numPr>
-        <w:ind w:left="1134" w:hanging="284"/>
         <w:rPr>
           <w:szCs w:val="28"/>
-        </w:rPr>
-      </w:pPr>
-      <w:r>
-        <w:t>15 компаний выкупили 60 лицензий</w:t>
-      </w:r>
-      <w:r>
-        <w:t>;</w:t>
+          <w:lang w:val="en-US"/>
+        </w:rPr>
+      </w:pPr>
+      <w:r>
+        <w:rPr>
+          <w:szCs w:val="28"/>
+        </w:rPr>
+        <w:t xml:space="preserve">Для предприятия-заказчика источником экономии выступает замена </w:t>
+      </w:r>
+      <w:r>
+        <w:rPr>
+          <w:szCs w:val="28"/>
+        </w:rPr>
+        <w:t>«</w:t>
+      </w:r>
+      <w:r>
+        <w:rPr>
+          <w:szCs w:val="28"/>
+        </w:rPr>
+        <w:t>ручного труда</w:t>
+      </w:r>
+      <w:r>
+        <w:rPr>
+          <w:szCs w:val="28"/>
+        </w:rPr>
+        <w:t>»</w:t>
+      </w:r>
+      <w:r>
+        <w:rPr>
+          <w:szCs w:val="28"/>
+        </w:rPr>
+        <w:t xml:space="preserve"> машинным. Затраты предприятия складываются из единовременных затрат на приобретение </w:t>
+      </w:r>
+      <w:r>
+        <w:rPr>
+          <w:szCs w:val="28"/>
+        </w:rPr>
+        <w:t xml:space="preserve">лицензии </w:t>
+      </w:r>
+      <w:r>
+        <w:rPr>
+          <w:szCs w:val="28"/>
+        </w:rPr>
+        <w:t>и внедрение, а так же затрат, непосредственно связанных с проведением анализа и сопровождением системы.</w:t>
       </w:r>
     </w:p>
     <w:p>
       <w:pPr>
-        <w:pStyle w:val="a6"/>
-        <w:numPr>
-          <w:ilvl w:val="0"/>
-          <w:numId w:val="42"/>
-        </w:numPr>
-        <w:ind w:left="1134" w:hanging="284"/>
-        <w:rPr>
+        <w:rPr>
+          <w:b/>
           <w:szCs w:val="28"/>
         </w:rPr>
       </w:pPr>
-      <w:r>
-        <w:t xml:space="preserve">10 </w:t>
-      </w:r>
-      <w:r>
-        <w:t>компаний находятся на стадии тестирования. Потенциальная поставка 48 лицензий.</w:t>
-      </w:r>
     </w:p>
     <w:p>
       <w:pPr>
-        <w:ind w:firstLine="0"/>
-        <w:rPr>
-          <w:szCs w:val="28"/>
-        </w:rPr>
-      </w:pPr>
-    </w:p>
-    <w:p>
-      <w:pPr>
         <w:pStyle w:val="2"/>
       </w:pPr>
-      <w:bookmarkStart w:id="4" w:name="_Toc417422596"/>
-      <w:r>
-        <w:t>Источники</w:t>
-      </w:r>
-      <w:r>
-        <w:t xml:space="preserve"> </w:t>
-      </w:r>
-      <w:r>
-        <w:t>экономии</w:t>
-      </w:r>
-      <w:r>
-        <w:t xml:space="preserve">, дохода, </w:t>
-      </w:r>
-      <w:r>
-        <w:t>финансирования</w:t>
-      </w:r>
-      <w:bookmarkEnd w:id="4"/>
-    </w:p>
-    <w:p>
-      <w:pPr>
-        <w:rPr>
-          <w:szCs w:val="28"/>
-        </w:rPr>
-      </w:pPr>
-      <w:r>
-        <w:rPr>
-          <w:szCs w:val="28"/>
-        </w:rPr>
-        <w:t xml:space="preserve">Для фирмы-разработчика </w:t>
-      </w:r>
-      <w:r>
-        <w:rPr>
-          <w:szCs w:val="28"/>
-          <w:lang w:val="en-US"/>
-        </w:rPr>
-        <w:t>IVR</w:t>
-      </w:r>
-      <w:r>
-        <w:rPr>
-          <w:szCs w:val="28"/>
-        </w:rPr>
-        <w:t xml:space="preserve"> модуля</w:t>
-      </w:r>
-      <w:r>
-        <w:rPr>
-          <w:szCs w:val="28"/>
-        </w:rPr>
-        <w:t xml:space="preserve"> источником дохода является продажа </w:t>
-      </w:r>
-      <w:r>
-        <w:rPr>
-          <w:szCs w:val="28"/>
-        </w:rPr>
-        <w:t>лицензии</w:t>
-      </w:r>
-      <w:r>
-        <w:rPr>
-          <w:szCs w:val="28"/>
-        </w:rPr>
-        <w:t xml:space="preserve"> </w:t>
-      </w:r>
-      <w:r>
-        <w:rPr>
-          <w:szCs w:val="28"/>
-        </w:rPr>
-        <w:t>на данный функционал</w:t>
-      </w:r>
-      <w:r>
-        <w:rPr>
-          <w:szCs w:val="28"/>
-        </w:rPr>
-        <w:t xml:space="preserve"> заказчикам. Затраты фирмы включают в себя затраты на разработку и тиражирование системы</w:t>
-      </w:r>
-      <w:r>
-        <w:rPr>
-          <w:szCs w:val="28"/>
-        </w:rPr>
-        <w:t xml:space="preserve"> (продажа лицензий)</w:t>
-      </w:r>
-      <w:r>
-        <w:rPr>
-          <w:szCs w:val="28"/>
-        </w:rPr>
-        <w:t>. Источником финансирования являются собственные средства фирмы-разработчика.</w:t>
-      </w:r>
-    </w:p>
-    <w:p>
-      <w:pPr>
-        <w:rPr>
-          <w:szCs w:val="28"/>
-        </w:rPr>
-      </w:pPr>
-      <w:r>
-        <w:rPr>
-          <w:szCs w:val="28"/>
-        </w:rPr>
-        <w:t xml:space="preserve">Для предприятия-заказчика источником экономии выступает замена </w:t>
-      </w:r>
-      <w:r>
-        <w:rPr>
-          <w:szCs w:val="28"/>
-        </w:rPr>
-        <w:t>«</w:t>
-      </w:r>
-      <w:r>
-        <w:rPr>
-          <w:szCs w:val="28"/>
-        </w:rPr>
-        <w:t>ручного труда</w:t>
-      </w:r>
-      <w:r>
-        <w:rPr>
-          <w:szCs w:val="28"/>
-        </w:rPr>
-        <w:t>»</w:t>
-      </w:r>
-      <w:r>
-        <w:rPr>
-          <w:szCs w:val="28"/>
-        </w:rPr>
-        <w:t xml:space="preserve"> машинным. Затраты предприятия складываются из единовременных затрат на приобретение </w:t>
-      </w:r>
-      <w:r>
-        <w:rPr>
-          <w:szCs w:val="28"/>
-        </w:rPr>
-        <w:t xml:space="preserve">лицензии </w:t>
-      </w:r>
-      <w:r>
-        <w:rPr>
-          <w:szCs w:val="28"/>
-        </w:rPr>
-        <w:t>и внедрение, а так же затрат, непосредственно связанных с проведением анализа и сопровождением системы.</w:t>
-      </w:r>
-    </w:p>
-    <w:p>
-      <w:pPr>
-        <w:rPr>
-          <w:b/>
-          <w:szCs w:val="28"/>
-        </w:rPr>
-      </w:pPr>
-    </w:p>
-    <w:p>
-      <w:pPr>
-        <w:rPr>
-          <w:b/>
-          <w:szCs w:val="28"/>
-        </w:rPr>
-      </w:pPr>
-    </w:p>
-    <w:p>
-      <w:pPr>
-        <w:rPr>
-          <w:b/>
-          <w:szCs w:val="28"/>
-        </w:rPr>
-      </w:pPr>
-    </w:p>
-    <w:p>
-      <w:pPr>
-        <w:pStyle w:val="2"/>
-      </w:pPr>
-      <w:bookmarkStart w:id="5" w:name="_Toc417422597"/>
-      <w:r>
-        <w:lastRenderedPageBreak/>
+      <w:bookmarkStart w:id="3" w:name="_Toc417422597"/>
+      <w:r>
         <w:t>Порядок проектирования системы</w:t>
       </w:r>
-      <w:bookmarkEnd w:id="5"/>
+      <w:bookmarkEnd w:id="3"/>
     </w:p>
     <w:p>
       <w:pPr>
@@ -520,6 +409,7 @@
         </w:numPr>
       </w:pPr>
       <w:r>
+        <w:lastRenderedPageBreak/>
         <w:t xml:space="preserve">Основной этап </w:t>
       </w:r>
       <w:r>
@@ -568,11 +458,11 @@
       <w:pPr>
         <w:pStyle w:val="2"/>
       </w:pPr>
-      <w:bookmarkStart w:id="6" w:name="_Toc417422598"/>
+      <w:bookmarkStart w:id="4" w:name="_Toc417422598"/>
       <w:r>
         <w:t>Расчет себестоимости разработки</w:t>
       </w:r>
-      <w:bookmarkEnd w:id="6"/>
+      <w:bookmarkEnd w:id="4"/>
     </w:p>
     <w:p>
       <w:pPr>
@@ -633,13 +523,13 @@
       <w:pPr>
         <w:pStyle w:val="3"/>
       </w:pPr>
-      <w:bookmarkStart w:id="7" w:name="_Toc417422297"/>
-      <w:bookmarkStart w:id="8" w:name="_Toc417422599"/>
+      <w:bookmarkStart w:id="5" w:name="_Toc417422297"/>
+      <w:bookmarkStart w:id="6" w:name="_Toc417422599"/>
       <w:r>
         <w:t>Оплата труда сотрудников</w:t>
       </w:r>
-      <w:bookmarkEnd w:id="7"/>
-      <w:bookmarkEnd w:id="8"/>
+      <w:bookmarkEnd w:id="5"/>
+      <w:bookmarkEnd w:id="6"/>
     </w:p>
     <w:p>
       <w:pPr>
@@ -1308,7 +1198,6 @@
               <w:pStyle w:val="-5"/>
             </w:pPr>
             <w:r>
-              <w:lastRenderedPageBreak/>
               <w:t>Внешнее проектирование</w:t>
             </w:r>
           </w:p>
@@ -2920,13 +2809,13 @@
       <w:pPr>
         <w:pStyle w:val="3"/>
       </w:pPr>
-      <w:bookmarkStart w:id="9" w:name="_Toc417422298"/>
-      <w:bookmarkStart w:id="10" w:name="_Toc417422600"/>
+      <w:bookmarkStart w:id="7" w:name="_Toc417422298"/>
+      <w:bookmarkStart w:id="8" w:name="_Toc417422600"/>
       <w:r>
         <w:t>Отчисления на социальные нужды</w:t>
       </w:r>
-      <w:bookmarkEnd w:id="9"/>
-      <w:bookmarkEnd w:id="10"/>
+      <w:bookmarkEnd w:id="7"/>
+      <w:bookmarkEnd w:id="8"/>
     </w:p>
     <w:p>
       <w:pPr>
@@ -5109,14 +4998,13 @@
       <w:pPr>
         <w:pStyle w:val="3"/>
       </w:pPr>
-      <w:bookmarkStart w:id="11" w:name="_Toc417422299"/>
-      <w:bookmarkStart w:id="12" w:name="_Toc417422601"/>
-      <w:r>
-        <w:lastRenderedPageBreak/>
+      <w:bookmarkStart w:id="9" w:name="_Toc417422299"/>
+      <w:bookmarkStart w:id="10" w:name="_Toc417422601"/>
+      <w:r>
         <w:t>Прочие расходы</w:t>
       </w:r>
-      <w:bookmarkEnd w:id="11"/>
-      <w:bookmarkEnd w:id="12"/>
+      <w:bookmarkEnd w:id="9"/>
+      <w:bookmarkEnd w:id="10"/>
     </w:p>
     <w:p>
       <w:r>
@@ -6255,7 +6143,13 @@
               <w:t>И</w:t>
             </w:r>
             <w:r>
-              <w:t>нженер - программист</w:t>
+              <w:t xml:space="preserve">нженер </w:t>
+            </w:r>
+            <w:r>
+              <w:t>–</w:t>
+            </w:r>
+            <w:r>
+              <w:t xml:space="preserve"> программист</w:t>
             </w:r>
           </w:p>
         </w:tc>
@@ -6869,14 +6763,18 @@
       <w:pPr>
         <w:pStyle w:val="2"/>
       </w:pPr>
-      <w:bookmarkStart w:id="13" w:name="_Toc417422602"/>
-      <w:r>
-        <w:lastRenderedPageBreak/>
+      <w:bookmarkStart w:id="11" w:name="_Toc417422602"/>
+      <w:r>
         <w:t>Движение денежных средств</w:t>
       </w:r>
-      <w:bookmarkEnd w:id="13"/>
+      <w:bookmarkEnd w:id="11"/>
     </w:p>
     <w:p>
+      <w:pPr>
+        <w:rPr>
+          <w:szCs w:val="28"/>
+        </w:rPr>
+      </w:pPr>
       <w:r>
         <w:t>В таблице 4.</w:t>
       </w:r>
@@ -6935,14 +6833,59 @@
         <w:t>лей</w:t>
       </w:r>
       <w:r>
-        <w:t>.</w:t>
+        <w:t xml:space="preserve">. </w:t>
+      </w:r>
+      <w:r>
+        <w:rPr>
+          <w:szCs w:val="28"/>
+        </w:rPr>
+        <w:t>По состоянию на 30.03.2015 г</w:t>
+      </w:r>
+      <w:r>
+        <w:rPr>
+          <w:szCs w:val="28"/>
+        </w:rPr>
+        <w:t xml:space="preserve"> 1</w:t>
+      </w:r>
+      <w:r>
+        <w:t>5 компаний выкупили 60 лицензий</w:t>
+      </w:r>
+      <w:r>
+        <w:t xml:space="preserve">, </w:t>
+      </w:r>
+      <w:r>
+        <w:t>10 компаний находятся на стадии тестирования. Потенциальная поставка 48 лицензий.</w:t>
       </w:r>
     </w:p>
     <w:p>
       <w:pPr>
+        <w:rPr>
+          <w:lang w:val="en-US"/>
+        </w:rPr>
+      </w:pPr>
+    </w:p>
+    <w:p>
+      <w:pPr>
+        <w:rPr>
+          <w:lang w:val="en-US"/>
+        </w:rPr>
+      </w:pPr>
+    </w:p>
+    <w:p>
+      <w:pPr>
+        <w:rPr>
+          <w:lang w:val="en-US"/>
+        </w:rPr>
+      </w:pPr>
+    </w:p>
+    <w:p/>
+    <w:p/>
+    <w:p>
+      <w:pPr>
         <w:pStyle w:val="-4"/>
       </w:pPr>
       <w:r>
+        <w:lastRenderedPageBreak/>
         <w:t xml:space="preserve">Таблица 4.1- </w:t>
       </w:r>
       <w:r>
@@ -9540,7 +9483,6 @@
                     <w:shd w:val="clear" w:color="auto" w:fill="FFFFFF"/>
                     <w:lang w:val="en-US"/>
                   </w:rPr>
-                  <w:lastRenderedPageBreak/>
                   <m:t>N</m:t>
                 </m:r>
                 <m:r>
@@ -9570,7 +9512,7 @@
                     <m:limLoc m:val="undOvr"/>
                     <m:ctrlPr>
                       <w:rPr>
-                        <w:rFonts w:ascii="Cambria Math"/>
+                        <w:rFonts w:ascii="Cambria Math" w:hAnsi="Cambria Math"/>
                         <w:shd w:val="clear" w:color="auto" w:fill="FFFFFF"/>
                         <w:lang w:val="en-US"/>
                       </w:rPr>
@@ -9607,7 +9549,7 @@
                       <m:fPr>
                         <m:ctrlPr>
                           <w:rPr>
-                            <w:rFonts w:ascii="Cambria Math"/>
+                            <w:rFonts w:ascii="Cambria Math" w:hAnsi="Cambria Math"/>
                             <w:shd w:val="clear" w:color="auto" w:fill="FFFFFF"/>
                             <w:lang w:val="en-US"/>
                           </w:rPr>
@@ -9618,7 +9560,7 @@
                           <m:sSubPr>
                             <m:ctrlPr>
                               <w:rPr>
-                                <w:rFonts w:ascii="Cambria Math"/>
+                                <w:rFonts w:ascii="Cambria Math" w:hAnsi="Cambria Math"/>
                                 <w:shd w:val="clear" w:color="auto" w:fill="FFFFFF"/>
                                 <w:lang w:val="en-US"/>
                               </w:rPr>
@@ -9657,7 +9599,7 @@
                           <m:sSupPr>
                             <m:ctrlPr>
                               <w:rPr>
-                                <w:rFonts w:ascii="Cambria Math"/>
+                                <w:rFonts w:ascii="Cambria Math" w:hAnsi="Cambria Math"/>
                                 <w:shd w:val="clear" w:color="auto" w:fill="FFFFFF"/>
                                 <w:lang w:val="en-US"/>
                               </w:rPr>
@@ -9707,7 +9649,7 @@
                       <m:sSubPr>
                         <m:ctrlPr>
                           <w:rPr>
-                            <w:rFonts w:ascii="Cambria Math"/>
+                            <w:rFonts w:ascii="Cambria Math" w:hAnsi="Cambria Math"/>
                             <w:shd w:val="clear" w:color="auto" w:fill="FFFFFF"/>
                             <w:lang w:val="en-US"/>
                           </w:rPr>
@@ -9818,7 +9760,7 @@
           <m:sSubPr>
             <m:ctrlPr>
               <w:rPr>
-                <w:rFonts w:ascii="Cambria Math"/>
+                <w:rFonts w:ascii="Cambria Math" w:hAnsi="Cambria Math"/>
                 <w:shd w:val="clear" w:color="auto" w:fill="FFFFFF"/>
                 <w:lang w:val="en-US"/>
               </w:rPr>
@@ -9888,7 +9830,7 @@
           <m:sSubPr>
             <m:ctrlPr>
               <w:rPr>
-                <w:rFonts w:ascii="Cambria Math"/>
+                <w:rFonts w:ascii="Cambria Math" w:hAnsi="Cambria Math"/>
                 <w:shd w:val="clear" w:color="auto" w:fill="FFFFFF"/>
                 <w:lang w:val="en-US"/>
               </w:rPr>
@@ -9944,7 +9886,6 @@
       <w:pPr>
         <w:rPr>
           <w:shd w:val="clear" w:color="auto" w:fill="FFFFFF"/>
-          <w:lang w:val="en-US"/>
         </w:rPr>
       </w:pPr>
       <w:r>
@@ -9958,15 +9899,18 @@
           <w:shd w:val="clear" w:color="auto" w:fill="FFFFFF"/>
           <w:lang w:val="en-US"/>
         </w:rPr>
-        <w:t xml:space="preserve">R - </w:t>
+        <w:t>R</w:t>
+      </w:r>
+      <w:r>
+        <w:rPr>
+          <w:shd w:val="clear" w:color="auto" w:fill="FFFFFF"/>
+        </w:rPr>
+        <w:t xml:space="preserve"> - </w:t>
       </w:r>
       <w:r>
         <w:t>норма дисконта</w:t>
       </w:r>
       <w:r>
-        <w:rPr>
-          <w:lang w:val="en-US"/>
-        </w:rPr>
         <w:t>;</w:t>
       </w:r>
     </w:p>
@@ -9975,7 +9919,6 @@
         <w:rPr>
           <w:color w:val="000000"/>
           <w:spacing w:val="-5"/>
-          <w:lang w:val="en-US"/>
         </w:rPr>
       </w:pPr>
       <w:r>
@@ -9989,15 +9932,18 @@
           <w:shd w:val="clear" w:color="auto" w:fill="FFFFFF"/>
           <w:lang w:val="en-US"/>
         </w:rPr>
-        <w:t xml:space="preserve">T - </w:t>
+        <w:t>T</w:t>
+      </w:r>
+      <w:r>
+        <w:rPr>
+          <w:shd w:val="clear" w:color="auto" w:fill="FFFFFF"/>
+        </w:rPr>
+        <w:t xml:space="preserve"> - </w:t>
       </w:r>
       <w:r>
         <w:t>продолжительность инвестиционного периода</w:t>
       </w:r>
       <w:r>
-        <w:rPr>
-          <w:lang w:val="en-US"/>
-        </w:rPr>
         <w:t>.</w:t>
       </w:r>
     </w:p>
@@ -10232,7 +10178,7 @@
                   <m:fPr>
                     <m:ctrlPr>
                       <w:rPr>
-                        <w:rFonts w:ascii="Cambria Math"/>
+                        <w:rFonts w:ascii="Cambria Math" w:hAnsi="Cambria Math"/>
                         <w:shd w:val="clear" w:color="auto" w:fill="FFFFFF"/>
                         <w:lang w:val="en-US"/>
                       </w:rPr>
@@ -10245,7 +10191,7 @@
                         <m:limLoc m:val="undOvr"/>
                         <m:ctrlPr>
                           <w:rPr>
-                            <w:rFonts w:ascii="Cambria Math"/>
+                            <w:rFonts w:ascii="Cambria Math" w:hAnsi="Cambria Math"/>
                             <w:shd w:val="clear" w:color="auto" w:fill="FFFFFF"/>
                             <w:lang w:val="en-US"/>
                           </w:rPr>
@@ -10282,7 +10228,7 @@
                           <m:fPr>
                             <m:ctrlPr>
                               <w:rPr>
-                                <w:rFonts w:ascii="Cambria Math"/>
+                                <w:rFonts w:ascii="Cambria Math" w:hAnsi="Cambria Math"/>
                                 <w:shd w:val="clear" w:color="auto" w:fill="FFFFFF"/>
                                 <w:lang w:val="en-US"/>
                               </w:rPr>
@@ -10293,7 +10239,7 @@
                               <m:sSubPr>
                                 <m:ctrlPr>
                                   <w:rPr>
-                                    <w:rFonts w:ascii="Cambria Math"/>
+                                    <w:rFonts w:ascii="Cambria Math" w:hAnsi="Cambria Math"/>
                                     <w:shd w:val="clear" w:color="auto" w:fill="FFFFFF"/>
                                     <w:lang w:val="en-US"/>
                                   </w:rPr>
@@ -10332,7 +10278,7 @@
                               <m:sSupPr>
                                 <m:ctrlPr>
                                   <w:rPr>
-                                    <w:rFonts w:ascii="Cambria Math"/>
+                                    <w:rFonts w:ascii="Cambria Math" w:hAnsi="Cambria Math"/>
                                     <w:shd w:val="clear" w:color="auto" w:fill="FFFFFF"/>
                                     <w:lang w:val="en-US"/>
                                   </w:rPr>
@@ -10375,7 +10321,7 @@
                       <m:sSubPr>
                         <m:ctrlPr>
                           <w:rPr>
-                            <w:rFonts w:ascii="Cambria Math"/>
+                            <w:rFonts w:ascii="Cambria Math" w:hAnsi="Cambria Math"/>
                             <w:shd w:val="clear" w:color="auto" w:fill="FFFFFF"/>
                             <w:lang w:val="en-US"/>
                           </w:rPr>
@@ -10490,17 +10436,7 @@
               <w:shd w:val="clear" w:color="auto" w:fill="FFFFFF"/>
               <w:lang w:val="en-US"/>
             </w:rPr>
-            <m:t>PI</m:t>
-          </m:r>
-          <m:r>
-            <m:rPr>
-              <m:nor/>
-            </m:rPr>
-            <w:rPr>
-              <w:shd w:val="clear" w:color="auto" w:fill="FFFFFF"/>
-              <w:lang w:val="en-US"/>
-            </w:rPr>
-            <m:t xml:space="preserve"> = </m:t>
+            <m:t xml:space="preserve">PI = </m:t>
           </m:r>
           <m:f>
             <m:fPr>
@@ -10667,7 +10603,7 @@
                   <m:sSubPr>
                     <m:ctrlPr>
                       <w:rPr>
-                        <w:rFonts w:ascii="Cambria Math"/>
+                        <w:rFonts w:ascii="Cambria Math" w:hAnsi="Cambria Math"/>
                         <w:shd w:val="clear" w:color="auto" w:fill="FFFFFF"/>
                         <w:lang w:val="en-US"/>
                       </w:rPr>
@@ -10715,7 +10651,7 @@
                   <m:fPr>
                     <m:ctrlPr>
                       <w:rPr>
-                        <w:rFonts w:ascii="Cambria Math"/>
+                        <w:rFonts w:ascii="Cambria Math" w:hAnsi="Cambria Math"/>
                         <w:shd w:val="clear" w:color="auto" w:fill="FFFFFF"/>
                         <w:lang w:val="en-US"/>
                       </w:rPr>
@@ -10728,7 +10664,7 @@
                         <m:endChr m:val="|"/>
                         <m:ctrlPr>
                           <w:rPr>
-                            <w:rFonts w:ascii="Cambria Math"/>
+                            <w:rFonts w:ascii="Cambria Math" w:hAnsi="Cambria Math"/>
                             <w:shd w:val="clear" w:color="auto" w:fill="FFFFFF"/>
                             <w:lang w:val="en-US"/>
                           </w:rPr>
@@ -10739,7 +10675,7 @@
                           <m:sSubPr>
                             <m:ctrlPr>
                               <w:rPr>
-                                <w:rFonts w:ascii="Cambria Math"/>
+                                <w:rFonts w:ascii="Cambria Math" w:hAnsi="Cambria Math"/>
                                 <w:shd w:val="clear" w:color="auto" w:fill="FFFFFF"/>
                                 <w:lang w:val="en-US"/>
                               </w:rPr>
@@ -10810,7 +10746,7 @@
                       <m:sSubPr>
                         <m:ctrlPr>
                           <w:rPr>
-                            <w:rFonts w:ascii="Cambria Math"/>
+                            <w:rFonts w:ascii="Cambria Math" w:hAnsi="Cambria Math"/>
                             <w:shd w:val="clear" w:color="auto" w:fill="FFFFFF"/>
                             <w:lang w:val="en-US"/>
                           </w:rPr>
@@ -10868,7 +10804,7 @@
                       <m:sSubPr>
                         <m:ctrlPr>
                           <w:rPr>
-                            <w:rFonts w:ascii="Cambria Math"/>
+                            <w:rFonts w:ascii="Cambria Math" w:hAnsi="Cambria Math"/>
                             <w:shd w:val="clear" w:color="auto" w:fill="FFFFFF"/>
                             <w:lang w:val="en-US"/>
                           </w:rPr>
@@ -10918,7 +10854,7 @@
                       <m:sSubPr>
                         <m:ctrlPr>
                           <w:rPr>
-                            <w:rFonts w:ascii="Cambria Math"/>
+                            <w:rFonts w:ascii="Cambria Math" w:hAnsi="Cambria Math"/>
                             <w:shd w:val="clear" w:color="auto" w:fill="FFFFFF"/>
                             <w:lang w:val="en-US"/>
                           </w:rPr>
@@ -10968,7 +10904,7 @@
                         <m:endChr m:val="|"/>
                         <m:ctrlPr>
                           <w:rPr>
-                            <w:rFonts w:ascii="Cambria Math"/>
+                            <w:rFonts w:ascii="Cambria Math" w:hAnsi="Cambria Math"/>
                             <w:shd w:val="clear" w:color="auto" w:fill="FFFFFF"/>
                             <w:lang w:val="en-US"/>
                           </w:rPr>
@@ -10979,7 +10915,7 @@
                           <m:sSubPr>
                             <m:ctrlPr>
                               <w:rPr>
-                                <w:rFonts w:ascii="Cambria Math"/>
+                                <w:rFonts w:ascii="Cambria Math" w:hAnsi="Cambria Math"/>
                                 <w:shd w:val="clear" w:color="auto" w:fill="FFFFFF"/>
                                 <w:lang w:val="en-US"/>
                               </w:rPr>
@@ -11080,7 +11016,7 @@
           <m:sSubPr>
             <m:ctrlPr>
               <w:rPr>
-                <w:rFonts w:ascii="Cambria Math"/>
+                <w:rFonts w:ascii="Cambria Math" w:hAnsi="Cambria Math"/>
                 <w:shd w:val="clear" w:color="auto" w:fill="FFFFFF"/>
                 <w:lang w:val="en-US"/>
               </w:rPr>
@@ -11155,7 +11091,7 @@
           <v:shape id="_x0000_i1025" type="#_x0000_t75" style="width:57.6pt;height:18.85pt" o:ole="">
             <v:imagedata r:id="rId8" o:title=""/>
           </v:shape>
-          <o:OLEObject Type="Embed" ProgID="Equation.3" ShapeID="_x0000_i1025" DrawAspect="Content" ObjectID="_1491164484" r:id="rId9"/>
+          <o:OLEObject Type="Embed" ProgID="Equation.3" ShapeID="_x0000_i1025" DrawAspect="Content" ObjectID="_1493228834" r:id="rId9"/>
         </w:object>
       </w:r>
       <w:r>
@@ -11163,11 +11099,6 @@
       </w:r>
     </w:p>
     <w:p>
-      <w:pPr>
-        <w:rPr>
-          <w:lang w:val="en-US"/>
-        </w:rPr>
-      </w:pPr>
       <w:r>
         <w:tab/>
       </w:r>
@@ -11176,7 +11107,7 @@
           <m:sSubPr>
             <m:ctrlPr>
               <w:rPr>
-                <w:rFonts w:ascii="Cambria Math"/>
+                <w:rFonts w:ascii="Cambria Math" w:hAnsi="Cambria Math"/>
                 <w:shd w:val="clear" w:color="auto" w:fill="FFFFFF"/>
                 <w:lang w:val="en-US"/>
               </w:rPr>
@@ -11232,20 +11163,14 @@
           <v:shape id="_x0000_i1026" type="#_x0000_t75" style="width:60.9pt;height:18.85pt" o:ole="">
             <v:imagedata r:id="rId10" o:title=""/>
           </v:shape>
-          <o:OLEObject Type="Embed" ProgID="Equation.3" ShapeID="_x0000_i1026" DrawAspect="Content" ObjectID="_1491164485" r:id="rId11"/>
+          <o:OLEObject Type="Embed" ProgID="Equation.3" ShapeID="_x0000_i1026" DrawAspect="Content" ObjectID="_1493228835" r:id="rId11"/>
         </w:object>
       </w:r>
       <w:r>
         <w:t>).</w:t>
       </w:r>
     </w:p>
-    <w:p>
-      <w:pPr>
-        <w:rPr>
-          <w:lang w:val="en-US"/>
-        </w:rPr>
-      </w:pPr>
-    </w:p>
+    <w:p/>
     <w:tbl>
       <w:tblPr>
         <w:tblW w:w="5000" w:type="pct"/>
@@ -11293,24 +11218,13 @@
                     <w:shd w:val="clear" w:color="auto" w:fill="FFFFFF"/>
                     <w:lang w:val="en-US"/>
                   </w:rPr>
-                  <m:t>1</m:t>
-                </m:r>
-                <m:r>
-                  <m:rPr>
-                    <m:sty m:val="p"/>
-                  </m:rPr>
-                  <w:rPr>
-                    <w:rFonts w:ascii="Cambria Math"/>
-                    <w:shd w:val="clear" w:color="auto" w:fill="FFFFFF"/>
-                    <w:lang w:val="en-US"/>
-                  </w:rPr>
-                  <m:t xml:space="preserve">+ </m:t>
+                  <m:t xml:space="preserve">1+ </m:t>
                 </m:r>
                 <m:f>
                   <m:fPr>
                     <m:ctrlPr>
                       <w:rPr>
-                        <w:rFonts w:ascii="Cambria Math"/>
+                        <w:rFonts w:ascii="Cambria Math" w:hAnsi="Cambria Math"/>
                         <w:shd w:val="clear" w:color="auto" w:fill="FFFFFF"/>
                         <w:lang w:val="en-US"/>
                       </w:rPr>
@@ -11323,7 +11237,7 @@
                         <m:endChr m:val="|"/>
                         <m:ctrlPr>
                           <w:rPr>
-                            <w:rFonts w:ascii="Cambria Math"/>
+                            <w:rFonts w:ascii="Cambria Math" w:hAnsi="Cambria Math"/>
                             <w:shd w:val="clear" w:color="auto" w:fill="FFFFFF"/>
                             <w:lang w:val="en-US"/>
                           </w:rPr>
@@ -11383,18 +11297,7 @@
                         <w:shd w:val="clear" w:color="auto" w:fill="FFFFFF"/>
                         <w:lang w:val="en-US"/>
                       </w:rPr>
-                      <m:t>(</m:t>
-                    </m:r>
-                    <m:r>
-                      <m:rPr>
-                        <m:sty m:val="p"/>
-                      </m:rPr>
-                      <w:rPr>
-                        <w:rFonts w:ascii="Cambria Math"/>
-                        <w:shd w:val="clear" w:color="auto" w:fill="FFFFFF"/>
-                        <w:lang w:val="en-US"/>
-                      </w:rPr>
-                      <m:t>2</m:t>
+                      <m:t>(2</m:t>
                     </m:r>
                     <m:r>
                       <m:rPr>
@@ -11416,29 +11319,7 @@
                         <w:shd w:val="clear" w:color="auto" w:fill="FFFFFF"/>
                         <w:lang w:val="en-US"/>
                       </w:rPr>
-                      <m:t xml:space="preserve"> </m:t>
-                    </m:r>
-                    <m:r>
-                      <m:rPr>
-                        <m:sty m:val="p"/>
-                      </m:rPr>
-                      <w:rPr>
-                        <w:rFonts w:ascii="Cambria Math"/>
-                        <w:shd w:val="clear" w:color="auto" w:fill="FFFFFF"/>
-                        <w:lang w:val="en-US"/>
-                      </w:rPr>
-                      <m:t>1</m:t>
-                    </m:r>
-                    <m:r>
-                      <m:rPr>
-                        <m:sty m:val="p"/>
-                      </m:rPr>
-                      <w:rPr>
-                        <w:rFonts w:ascii="Cambria Math"/>
-                        <w:shd w:val="clear" w:color="auto" w:fill="FFFFFF"/>
-                        <w:lang w:val="en-US"/>
-                      </w:rPr>
-                      <m:t>)</m:t>
+                      <m:t xml:space="preserve"> 1)</m:t>
                     </m:r>
                   </m:num>
                   <m:den>
@@ -11468,7 +11349,7 @@
                         <m:endChr m:val="|"/>
                         <m:ctrlPr>
                           <w:rPr>
-                            <w:rFonts w:ascii="Cambria Math"/>
+                            <w:rFonts w:ascii="Cambria Math" w:hAnsi="Cambria Math"/>
                             <w:shd w:val="clear" w:color="auto" w:fill="FFFFFF"/>
                             <w:lang w:val="en-US"/>
                           </w:rPr>
@@ -11627,7 +11508,7 @@
             <w:rPr>
               <w:noProof/>
             </w:rPr>
-            <w:t>1</w:t>
+            <w:t>6</w:t>
           </w:r>
         </w:fldSimple>
       </w:p>
@@ -14681,6 +14562,7 @@
   <w:style w:type="character" w:default="1" w:styleId="a2">
     <w:name w:val="Default Paragraph Font"/>
     <w:uiPriority w:val="1"/>
+    <w:semiHidden/>
     <w:unhideWhenUsed/>
   </w:style>
   <w:style w:type="table" w:default="1" w:styleId="a3">

</xml_diff>